<commit_message>
meeting notes and updated fish expert doc
</commit_message>
<xml_diff>
--- a/docs/CEFF_Info_for_Fish_Experts.docx
+++ b/docs/CEFF_Info_for_Fish_Experts.docx
@@ -84,14 +84,7 @@
           <w:sz w:val="22"/>
           <w:szCs w:val="22"/>
         </w:rPr>
-        <w:t>The framework establishes targets for environmental flows on all streams in California</w:t>
-      </w:r>
-      <w:r>
-        <w:rPr>
-          <w:rFonts w:cstheme="minorHAnsi"/>
-          <w:color w:val="000000"/>
-        </w:rPr>
-        <w:br/>
+        <w:t xml:space="preserve">The </w:t>
       </w:r>
       <w:r>
         <w:rPr>
@@ -100,14 +93,7 @@
           <w:sz w:val="22"/>
           <w:szCs w:val="22"/>
         </w:rPr>
-        <w:t>based on their natural reference flow conditions (Tier 1), and then provides guidance on</w:t>
-      </w:r>
-      <w:r>
-        <w:rPr>
-          <w:rFonts w:cstheme="minorHAnsi"/>
-          <w:color w:val="000000"/>
-        </w:rPr>
-        <w:br/>
+        <w:t>California Environmental Flows F</w:t>
       </w:r>
       <w:r>
         <w:rPr>
@@ -116,6 +102,56 @@
           <w:sz w:val="22"/>
           <w:szCs w:val="22"/>
         </w:rPr>
+        <w:t xml:space="preserve">ramework </w:t>
+      </w:r>
+      <w:r>
+        <w:rPr>
+          <w:rStyle w:val="fontstyle01"/>
+          <w:rFonts w:asciiTheme="minorHAnsi" w:hAnsiTheme="minorHAnsi" w:cstheme="minorHAnsi"/>
+          <w:sz w:val="22"/>
+          <w:szCs w:val="22"/>
+        </w:rPr>
+        <w:t xml:space="preserve">(CEFF) </w:t>
+      </w:r>
+      <w:r>
+        <w:rPr>
+          <w:rStyle w:val="fontstyle01"/>
+          <w:rFonts w:asciiTheme="minorHAnsi" w:hAnsiTheme="minorHAnsi" w:cstheme="minorHAnsi"/>
+          <w:sz w:val="22"/>
+          <w:szCs w:val="22"/>
+        </w:rPr>
+        <w:t>establishes targets for environmental flows on all streams in California</w:t>
+      </w:r>
+      <w:r>
+        <w:rPr>
+          <w:rFonts w:cstheme="minorHAnsi"/>
+          <w:color w:val="000000"/>
+        </w:rPr>
+        <w:t xml:space="preserve"> </w:t>
+      </w:r>
+      <w:r>
+        <w:rPr>
+          <w:rStyle w:val="fontstyle01"/>
+          <w:rFonts w:asciiTheme="minorHAnsi" w:hAnsiTheme="minorHAnsi" w:cstheme="minorHAnsi"/>
+          <w:sz w:val="22"/>
+          <w:szCs w:val="22"/>
+        </w:rPr>
+        <w:t>based on their natural reference flow conditions (Tier 1), and then provides guidance on</w:t>
+      </w:r>
+      <w:r>
+        <w:rPr>
+          <w:rFonts w:cstheme="minorHAnsi"/>
+          <w:color w:val="000000"/>
+        </w:rPr>
+        <w:t xml:space="preserve"> </w:t>
+      </w:r>
+      <w:r>
+        <w:rPr>
+          <w:rStyle w:val="fontstyle01"/>
+          <w:rFonts w:asciiTheme="minorHAnsi" w:hAnsiTheme="minorHAnsi" w:cstheme="minorHAnsi"/>
+          <w:sz w:val="22"/>
+          <w:szCs w:val="22"/>
+        </w:rPr>
         <w:t>further refining these statewide flow criteria using site-specific hydrologic, geomorphic</w:t>
       </w:r>
       <w:r>
@@ -123,7 +159,7 @@
           <w:rFonts w:cstheme="minorHAnsi"/>
           <w:color w:val="000000"/>
         </w:rPr>
-        <w:br/>
+        <w:t xml:space="preserve"> </w:t>
       </w:r>
       <w:r>
         <w:rPr>
@@ -184,7 +220,7 @@
             <v:path o:extrusionok="f" gradientshapeok="t" o:connecttype="rect"/>
             <o:lock v:ext="edit" aspectratio="t"/>
           </v:shapetype>
-          <v:shape id="_x0000_i1027" type="#_x0000_t75" style="width:383.25pt;height:267.75pt">
+          <v:shape id="_x0000_i1027" type="#_x0000_t75" style="width:383.6pt;height:267.25pt">
             <v:imagedata r:id="rId5" o:title="Capture"/>
           </v:shape>
         </w:pict>
@@ -279,14 +315,7 @@
           <w:sz w:val="22"/>
           <w:szCs w:val="22"/>
         </w:rPr>
-        <w:t>Resources Control Board, CA Department of Fish and Wildlife, federal resource</w:t>
-      </w:r>
-      <w:r>
-        <w:rPr>
-          <w:rFonts w:cstheme="minorHAnsi"/>
-          <w:color w:val="000000"/>
-        </w:rPr>
-        <w:t xml:space="preserve"> </w:t>
+        <w:t>Resources Control Board, California</w:t>
       </w:r>
       <w:r>
         <w:rPr>
@@ -295,7 +324,7 @@
           <w:sz w:val="22"/>
           <w:szCs w:val="22"/>
         </w:rPr>
-        <w:t>agencies, academic institutions and non-profit organizations within the Environmental</w:t>
+        <w:t xml:space="preserve"> Department of Fish and Wildlife, federal resource</w:t>
       </w:r>
       <w:r>
         <w:rPr>
@@ -311,38 +340,15 @@
           <w:sz w:val="22"/>
           <w:szCs w:val="22"/>
         </w:rPr>
-        <w:t>Flows Workgroup, a sub-group of the California Water Quality Monitoring Council</w:t>
+        <w:t>agencies, academic institutions and non-profit organizations within the Environmental</w:t>
       </w:r>
       <w:r>
         <w:rPr>
           <w:rFonts w:cstheme="minorHAnsi"/>
           <w:color w:val="000000"/>
         </w:rPr>
-        <w:t>.</w:t>
-      </w:r>
-    </w:p>
-    <w:p>
-      <w:pPr>
-        <w:pStyle w:val="Heading1"/>
-        <w:rPr>
-          <w:rFonts w:asciiTheme="minorHAnsi" w:hAnsiTheme="minorHAnsi" w:cstheme="minorHAnsi"/>
-        </w:rPr>
-      </w:pPr>
-      <w:r>
-        <w:rPr>
-          <w:rFonts w:asciiTheme="minorHAnsi" w:hAnsiTheme="minorHAnsi" w:cstheme="minorHAnsi"/>
-        </w:rPr>
-        <w:lastRenderedPageBreak/>
-        <w:t>Biological Endpoints and Environmental Flow Recommendations</w:t>
-      </w:r>
-    </w:p>
-    <w:p>
-      <w:pPr>
-        <w:rPr>
-          <w:rFonts w:cstheme="minorHAnsi"/>
-          <w:color w:val="000000"/>
-        </w:rPr>
-      </w:pPr>
+        <w:t xml:space="preserve"> </w:t>
+      </w:r>
       <w:r>
         <w:rPr>
           <w:rStyle w:val="fontstyle01"/>
@@ -350,14 +356,38 @@
           <w:sz w:val="22"/>
           <w:szCs w:val="22"/>
         </w:rPr>
-        <w:t>The identification of priority biological endpoints across the state is a key step in refining</w:t>
-      </w:r>
-      <w:r>
-        <w:rPr>
-          <w:rFonts w:cstheme="minorHAnsi"/>
-        </w:rPr>
-        <w:br/>
-      </w:r>
+        <w:t>Flows Workgroup, a sub-group of the California Water Quality Monitoring Council</w:t>
+      </w:r>
+      <w:r>
+        <w:rPr>
+          <w:rFonts w:cstheme="minorHAnsi"/>
+          <w:color w:val="000000"/>
+        </w:rPr>
+        <w:t>.</w:t>
+      </w:r>
+    </w:p>
+    <w:p>
+      <w:pPr>
+        <w:pStyle w:val="Heading1"/>
+        <w:rPr>
+          <w:rFonts w:asciiTheme="minorHAnsi" w:hAnsiTheme="minorHAnsi" w:cstheme="minorHAnsi"/>
+        </w:rPr>
+      </w:pPr>
+      <w:r>
+        <w:rPr>
+          <w:rFonts w:asciiTheme="minorHAnsi" w:hAnsiTheme="minorHAnsi" w:cstheme="minorHAnsi"/>
+        </w:rPr>
+        <w:lastRenderedPageBreak/>
+        <w:t>Biological Endpoints and Environmental Flow Recommendations</w:t>
+      </w:r>
+    </w:p>
+    <w:p>
+      <w:pPr>
+        <w:rPr>
+          <w:rFonts w:cstheme="minorHAnsi"/>
+          <w:color w:val="000000"/>
+        </w:rPr>
+      </w:pPr>
       <w:r>
         <w:rPr>
           <w:rStyle w:val="fontstyle01"/>
@@ -365,7 +395,13 @@
           <w:sz w:val="22"/>
           <w:szCs w:val="22"/>
         </w:rPr>
-        <w:t>environmental flow recommendations</w:t>
+        <w:t>The identification of priority biological endpoints across the state is a key step in refining</w:t>
+      </w:r>
+      <w:r>
+        <w:rPr>
+          <w:rFonts w:cstheme="minorHAnsi"/>
+        </w:rPr>
+        <w:br/>
       </w:r>
       <w:r>
         <w:rPr>
@@ -374,9 +410,8 @@
           <w:sz w:val="22"/>
           <w:szCs w:val="22"/>
         </w:rPr>
-        <w:t xml:space="preserve"> under Tier 1. Based on a literature review of documented relationships between aquatic species and flow conditions, we found that data directly linking individual species to quantifiable flow metrics is lacking (</w:t>
-      </w:r>
-      <w:commentRangeStart w:id="0"/>
+        <w:t>environmental flow recommendations</w:t>
+      </w:r>
       <w:r>
         <w:rPr>
           <w:rStyle w:val="fontstyle01"/>
@@ -384,18 +419,9 @@
           <w:sz w:val="22"/>
           <w:szCs w:val="22"/>
         </w:rPr>
-        <w:t xml:space="preserve">Yarnell et al.?). </w:t>
-      </w:r>
-      <w:commentRangeEnd w:id="0"/>
-      <w:r>
-        <w:rPr>
-          <w:rStyle w:val="CommentReference"/>
-          <w:rFonts w:cstheme="minorHAnsi"/>
-          <w:sz w:val="22"/>
-          <w:szCs w:val="22"/>
-        </w:rPr>
-        <w:commentReference w:id="0"/>
-      </w:r>
+        <w:t xml:space="preserve"> under Tier 1. Based on a literature review of documented relationships between aquatic species and flow conditions, we found that data directly linking individual species to quantifiable flow metrics is lacking (</w:t>
+      </w:r>
+      <w:commentRangeStart w:id="0"/>
       <w:r>
         <w:rPr>
           <w:rStyle w:val="fontstyle01"/>
@@ -403,7 +429,17 @@
           <w:sz w:val="22"/>
           <w:szCs w:val="22"/>
         </w:rPr>
-        <w:t xml:space="preserve">Therefore, </w:t>
+        <w:t xml:space="preserve">Yarnell et al.?). </w:t>
+      </w:r>
+      <w:commentRangeEnd w:id="0"/>
+      <w:r>
+        <w:rPr>
+          <w:rStyle w:val="CommentReference"/>
+          <w:rFonts w:cstheme="minorHAnsi"/>
+          <w:sz w:val="22"/>
+          <w:szCs w:val="22"/>
+        </w:rPr>
+        <w:commentReference w:id="0"/>
       </w:r>
       <w:r>
         <w:rPr>
@@ -412,7 +448,7 @@
           <w:sz w:val="22"/>
           <w:szCs w:val="22"/>
         </w:rPr>
-        <w:t>we</w:t>
+        <w:t xml:space="preserve">Therefore, </w:t>
       </w:r>
       <w:r>
         <w:rPr>
@@ -421,7 +457,7 @@
           <w:sz w:val="22"/>
           <w:szCs w:val="22"/>
         </w:rPr>
-        <w:t xml:space="preserve"> needed to more broadly relate stream flow conditions directly to aquatic species community composition and to specific life history requirements for taxa of concern.</w:t>
+        <w:t>we</w:t>
       </w:r>
       <w:r>
         <w:rPr>
@@ -430,6 +466,15 @@
           <w:sz w:val="22"/>
           <w:szCs w:val="22"/>
         </w:rPr>
+        <w:t xml:space="preserve"> needed to more broadly relate stream flow conditions directly to aquatic species community composition and to specific life history requirements for taxa of concern.</w:t>
+      </w:r>
+      <w:r>
+        <w:rPr>
+          <w:rStyle w:val="fontstyle01"/>
+          <w:rFonts w:asciiTheme="minorHAnsi" w:hAnsiTheme="minorHAnsi" w:cstheme="minorHAnsi"/>
+          <w:sz w:val="22"/>
+          <w:szCs w:val="22"/>
+        </w:rPr>
         <w:t xml:space="preserve"> </w:t>
       </w:r>
       <w:r>
@@ -517,7 +562,7 @@
         <w:rPr>
           <w:rFonts w:cstheme="minorHAnsi"/>
         </w:rPr>
-        <w:t>sub-regional assemblages</w:t>
+        <w:t>assemblages</w:t>
       </w:r>
       <w:r>
         <w:rPr>
@@ -547,7 +592,7 @@
         <w:rPr>
           <w:rFonts w:cstheme="minorHAnsi"/>
         </w:rPr>
-        <w:t>their inherent geographic similarity and their dissimilarity with other clusters within the region</w:t>
+        <w:t>their inherent geographic similarity and dissimilarity with other clusters within the region</w:t>
       </w:r>
       <w:r>
         <w:rPr>
@@ -559,7 +604,13 @@
         <w:rPr>
           <w:rFonts w:cstheme="minorHAnsi"/>
         </w:rPr>
-        <w:t xml:space="preserve">We will then relate these assemblages to hydrologic conditions </w:t>
+        <w:t>Next, we will</w:t>
+      </w:r>
+      <w:r>
+        <w:rPr>
+          <w:rFonts w:cstheme="minorHAnsi"/>
+        </w:rPr>
+        <w:t xml:space="preserve"> relate these assemblages to hydrologic conditions </w:t>
       </w:r>
       <w:r>
         <w:rPr>
@@ -682,14 +733,7 @@
         <w:rPr>
           <w:rFonts w:cstheme="minorHAnsi"/>
         </w:rPr>
-        <w:t xml:space="preserve"> </w:t>
-      </w:r>
-      <w:commentRangeStart w:id="1"/>
-      <w:r>
-        <w:rPr>
-          <w:rFonts w:cstheme="minorHAnsi"/>
-        </w:rPr>
-        <w:t>(</w:t>
+        <w:t xml:space="preserve"> (</w:t>
       </w:r>
       <w:r>
         <w:rPr>
@@ -707,20 +751,7 @@
         <w:rPr>
           <w:rFonts w:cstheme="minorHAnsi"/>
         </w:rPr>
-        <w:t xml:space="preserve">, </w:t>
-      </w:r>
-      <w:commentRangeEnd w:id="1"/>
-      <w:r>
-        <w:rPr>
-          <w:rStyle w:val="CommentReference"/>
-        </w:rPr>
-        <w:commentReference w:id="1"/>
-      </w:r>
-      <w:r>
-        <w:rPr>
-          <w:rFonts w:cstheme="minorHAnsi"/>
-        </w:rPr>
-        <w:t xml:space="preserve">which are known to be susceptible to altered flow regimes, and thus will directly benefit from improved environmental flows. </w:t>
+        <w:t xml:space="preserve">, which are known to be susceptible to altered flow regimes, and thus will directly benefit from improved environmental flows. </w:t>
       </w:r>
     </w:p>
     <w:p>
@@ -739,7 +770,10 @@
         <w:spacing w:after="0" w:line="240" w:lineRule="auto"/>
       </w:pPr>
       <w:r>
-        <w:t>We sought to determine appropriate regional divisions</w:t>
+        <w:t xml:space="preserve">We sought to determine appropriate regional </w:t>
+      </w:r>
+      <w:r>
+        <w:t>boundaries</w:t>
       </w:r>
       <w:r>
         <w:t xml:space="preserve"> </w:t>
@@ -773,7 +807,10 @@
         <w:spacing w:after="0" w:line="240" w:lineRule="auto"/>
       </w:pPr>
       <w:r>
-        <w:t>The four regions used in our analysis are:</w:t>
+        <w:t xml:space="preserve">The four regions used in </w:t>
+      </w:r>
+      <w:r>
+        <w:t>clustering are:</w:t>
       </w:r>
     </w:p>
     <w:p>
@@ -805,7 +842,13 @@
         <w:spacing w:after="0" w:line="240" w:lineRule="auto"/>
       </w:pPr>
       <w:r>
-        <w:t>All HUC4s flowing out of the Central Valley via the San Francisco Bay, including the west</w:t>
+        <w:t>All HUC4s fl</w:t>
+      </w:r>
+      <w:r>
+        <w:t xml:space="preserve">owing out of the Central Valley, </w:t>
+      </w:r>
+      <w:r>
+        <w:t>including the west</w:t>
       </w:r>
       <w:r>
         <w:t xml:space="preserve"> </w:t>
@@ -832,7 +875,13 @@
         <w:rPr>
           <w:rFonts w:cstheme="minorHAnsi"/>
         </w:rPr>
-        <w:t>he San Francisco Bay and HUCs immediately draining into it</w:t>
+        <w:t xml:space="preserve">he San Francisco Bay and HUCs immediately draining into </w:t>
+      </w:r>
+      <w:r>
+        <w:rPr>
+          <w:rFonts w:cstheme="minorHAnsi"/>
+        </w:rPr>
+        <w:t>the Bay,</w:t>
       </w:r>
       <w:r>
         <w:rPr>
@@ -982,94 +1031,81 @@
     </w:p>
     <w:p>
       <w:pPr>
-        <w:pStyle w:val="ListParagraph"/>
-        <w:numPr>
-          <w:ilvl w:val="0"/>
-          <w:numId w:val="2"/>
-        </w:numPr>
         <w:spacing w:after="0" w:line="240" w:lineRule="auto"/>
-        <w:rPr>
-          <w:b/>
-        </w:rPr>
-      </w:pPr>
-      <w:r>
-        <w:rPr>
-          <w:b/>
-        </w:rPr>
-        <w:t>*</w:t>
-      </w:r>
-      <w:r>
-        <w:rPr>
-          <w:b/>
-        </w:rPr>
-        <w:t>Desert</w:t>
-      </w:r>
-      <w:r>
-        <w:rPr>
-          <w:b/>
-        </w:rPr>
-        <w:t>, not included in clustering analysis</w:t>
-      </w:r>
+      </w:pPr>
     </w:p>
     <w:p>
       <w:pPr>
-        <w:pStyle w:val="ListParagraph"/>
-        <w:numPr>
-          <w:ilvl w:val="1"/>
-          <w:numId w:val="2"/>
-        </w:numPr>
         <w:spacing w:after="0" w:line="240" w:lineRule="auto"/>
       </w:pPr>
       <w:r>
-        <w:t>HUC4s from landlocked desert drainages within California and any great basin HUC4 that</w:t>
+        <w:t xml:space="preserve">The desert region, which included </w:t>
+      </w:r>
+      <w:r>
+        <w:t>HUC4s f</w:t>
+      </w:r>
+      <w:r>
+        <w:t>rom landlocked desert drainages, Great Basin</w:t>
+      </w:r>
+      <w:r>
+        <w:t xml:space="preserve"> HUC4</w:t>
+      </w:r>
+      <w:r>
+        <w:t>s</w:t>
+      </w:r>
+      <w:r>
+        <w:t xml:space="preserve"> that contact</w:t>
+      </w:r>
+      <w:r>
+        <w:t xml:space="preserve"> California south of Mono Lake</w:t>
+      </w:r>
+      <w:r>
+        <w:t>,</w:t>
+      </w:r>
+      <w:r>
+        <w:t xml:space="preserve"> and </w:t>
+      </w:r>
+      <w:r>
+        <w:t>Colorado River HUC4s in the southeast portion of the state</w:t>
+      </w:r>
+      <w:r>
+        <w:t>,</w:t>
       </w:r>
       <w:r>
         <w:t xml:space="preserve"> </w:t>
       </w:r>
       <w:r>
-        <w:t>contacts California south of Mono Lake (in order to keep contiguous regions), as well as</w:t>
+        <w:t>was</w:t>
+      </w:r>
+      <w:r>
+        <w:t xml:space="preserve"> not subject to clustering</w:t>
+      </w:r>
+      <w:r>
+        <w:t xml:space="preserve"> due to the sparse number of fish species and fish presence in </w:t>
+      </w:r>
+      <w:r>
+        <w:t>this area.</w:t>
       </w:r>
       <w:r>
         <w:t xml:space="preserve"> </w:t>
       </w:r>
       <w:r>
-        <w:t>Colorado River HUC4s in the southeast</w:t>
-      </w:r>
-      <w:r>
-        <w:t xml:space="preserve"> portion</w:t>
-      </w:r>
-      <w:r>
-        <w:t xml:space="preserve"> of the state. </w:t>
-      </w:r>
-      <w:r>
-        <w:t xml:space="preserve">However, </w:t>
-      </w:r>
-      <w:r>
-        <w:t>due to the sparse</w:t>
+        <w:t xml:space="preserve">Species </w:t>
+      </w:r>
+      <w:r>
+        <w:t>occurring in this region should be managed for independently.</w:t>
       </w:r>
       <w:r>
         <w:t xml:space="preserve"> </w:t>
       </w:r>
       <w:r>
-        <w:t xml:space="preserve">number of fish species and fish presence in the desert, this region was </w:t>
-      </w:r>
-      <w:r>
-        <w:rPr>
-          <w:b/>
-        </w:rPr>
-        <w:t xml:space="preserve">not </w:t>
-      </w:r>
-      <w:r>
-        <w:t>subject to</w:t>
-      </w:r>
-      <w:r>
-        <w:t xml:space="preserve"> </w:t>
-      </w:r>
-      <w:r>
-        <w:t>clustering. Species occurring in this region should be managed for independently</w:t>
-      </w:r>
-      <w:r>
-        <w:t>.</w:t>
+        <w:t xml:space="preserve">Additionally, all HUCs </w:t>
+      </w:r>
+      <w:r>
+        <w:t>that did not contain any</w:t>
+      </w:r>
+      <w:r>
+        <w:t xml:space="preserve"> flow-sensitive fish species were excluded from clustering.</w:t>
       </w:r>
     </w:p>
     <w:p>
@@ -1080,128 +1116,18 @@
     <w:p>
       <w:pPr>
         <w:spacing w:after="0" w:line="240" w:lineRule="auto"/>
-      </w:pPr>
-      <w:r>
-        <w:t xml:space="preserve">Additionally, all HUCs containing no flow-sensitive fish species were excluded from clustering. </w:t>
-      </w:r>
-    </w:p>
-    <w:p>
-      <w:pPr>
-        <w:spacing w:after="0" w:line="240" w:lineRule="auto"/>
-      </w:pPr>
-    </w:p>
-    <w:p>
-      <w:pPr>
-        <w:spacing w:after="0" w:line="240" w:lineRule="auto"/>
-      </w:pPr>
-    </w:p>
-    <w:p>
-      <w:pPr>
         <w:jc w:val="center"/>
-        <w:rPr>
-          <w:rFonts w:cstheme="minorHAnsi"/>
-          <w:i/>
-        </w:rPr>
-      </w:pPr>
-      <w:commentRangeStart w:id="2"/>
-      <w:r>
-        <w:rPr>
-          <w:rFonts w:cstheme="minorHAnsi"/>
-          <w:i/>
-        </w:rPr>
-        <w:t>(</w:t>
-      </w:r>
-      <w:r>
-        <w:rPr>
-          <w:rFonts w:cstheme="minorHAnsi"/>
-          <w:i/>
-        </w:rPr>
-        <w:t>Map of regions with areas grayed out that weren</w:t>
-      </w:r>
-      <w:r>
-        <w:rPr>
-          <w:rFonts w:cstheme="minorHAnsi"/>
-          <w:i/>
-        </w:rPr>
-        <w:t>’t part of the analysis.)</w:t>
-      </w:r>
-      <w:commentRangeEnd w:id="2"/>
-      <w:r>
-        <w:rPr>
-          <w:rStyle w:val="CommentReference"/>
-        </w:rPr>
-        <w:commentReference w:id="2"/>
-      </w:r>
-    </w:p>
-    <w:p>
-      <w:pPr>
-        <w:spacing w:after="0"/>
-        <w:jc w:val="center"/>
-        <w:rPr>
-          <w:rFonts w:cstheme="minorHAnsi"/>
-        </w:rPr>
-      </w:pPr>
-      <w:r>
-        <w:rPr>
-          <w:rFonts w:cstheme="minorHAnsi"/>
-        </w:rPr>
-        <w:t>Figure 1.</w:t>
-      </w:r>
-      <w:r>
-        <w:rPr>
-          <w:rFonts w:cstheme="minorHAnsi"/>
-        </w:rPr>
-        <w:t xml:space="preserve"> Map of regions used for clustering analysis. Note, gray areas indicate areas excluded from our analysis. These areas either do not contain flow-sensitive species, or were manually excluded because they have unique management considerations and should be managed separately</w:t>
-      </w:r>
-      <w:r>
-        <w:rPr>
-          <w:rFonts w:cstheme="minorHAnsi"/>
-        </w:rPr>
-        <w:t xml:space="preserve"> (desert, San Francisco Bay, the Delta)</w:t>
-      </w:r>
-    </w:p>
-    <w:p>
-      <w:pPr>
-        <w:rPr>
-          <w:rFonts w:cstheme="minorHAnsi"/>
-        </w:rPr>
-      </w:pPr>
-    </w:p>
-    <w:p>
-      <w:pPr>
-        <w:pStyle w:val="Heading2"/>
-        <w:rPr>
-          <w:rFonts w:asciiTheme="minorHAnsi" w:hAnsiTheme="minorHAnsi"/>
-        </w:rPr>
-      </w:pPr>
-      <w:r>
-        <w:t>Clustering Analysis</w:t>
-      </w:r>
-    </w:p>
-    <w:p>
-      <w:pPr>
-        <w:rPr>
-          <w:rFonts w:cstheme="minorHAnsi"/>
-        </w:rPr>
-      </w:pPr>
-      <w:r>
-        <w:rPr>
-          <w:rFonts w:cstheme="minorHAnsi"/>
+      </w:pPr>
+      <w:commentRangeStart w:id="1"/>
+      <w:r>
+        <w:rPr>
           <w:noProof/>
         </w:rPr>
         <w:drawing>
-          <wp:anchor distT="0" distB="0" distL="114300" distR="114300" simplePos="0" relativeHeight="251658240" behindDoc="0" locked="0" layoutInCell="1" allowOverlap="1" wp14:anchorId="2C92F3F7" wp14:editId="73D43404">
-            <wp:simplePos x="0" y="0"/>
-            <wp:positionH relativeFrom="margin">
-              <wp:posOffset>-371475</wp:posOffset>
-            </wp:positionH>
-            <wp:positionV relativeFrom="paragraph">
-              <wp:posOffset>1301115</wp:posOffset>
-            </wp:positionV>
-            <wp:extent cx="6990080" cy="2686050"/>
-            <wp:effectExtent l="0" t="0" r="0" b="0"/>
-            <wp:wrapSquare wrapText="bothSides"/>
-            <wp:docPr id="1" name="Picture 1"/>
+          <wp:inline distT="0" distB="0" distL="0" distR="0" wp14:anchorId="0D4EC8AA" wp14:editId="32260D29">
+            <wp:extent cx="2819400" cy="3095625"/>
+            <wp:effectExtent l="0" t="0" r="0" b="9525"/>
+            <wp:docPr id="11" name="Picture 11"/>
             <wp:cNvGraphicFramePr>
               <a:graphicFrameLocks xmlns:a="http://schemas.openxmlformats.org/drawingml/2006/main" noChangeAspect="1"/>
             </wp:cNvGraphicFramePr>
@@ -1209,25 +1135,24 @@
               <a:graphicData uri="http://schemas.openxmlformats.org/drawingml/2006/picture">
                 <pic:pic xmlns:pic="http://schemas.openxmlformats.org/drawingml/2006/picture">
                   <pic:nvPicPr>
-                    <pic:cNvPr id="1" name="RegionSchematic.png"/>
+                    <pic:cNvPr id="11" name="regions_fishexperts.jpg"/>
                     <pic:cNvPicPr/>
                   </pic:nvPicPr>
-                  <pic:blipFill>
-                    <a:blip r:embed="rId8">
+                  <pic:blipFill rotWithShape="1">
+                    <a:blip r:embed="rId8" cstate="print">
                       <a:extLst>
                         <a:ext uri="{28A0092B-C50C-407E-A947-70E740481C1C}">
                           <a14:useLocalDpi xmlns:a14="http://schemas.microsoft.com/office/drawing/2010/main" val="0"/>
                         </a:ext>
                       </a:extLst>
                     </a:blip>
-                    <a:stretch>
-                      <a:fillRect/>
-                    </a:stretch>
+                    <a:srcRect l="4956" t="3515" r="46953" b="55683"/>
+                    <a:stretch/>
                   </pic:blipFill>
                   <pic:spPr bwMode="auto">
                     <a:xfrm>
                       <a:off x="0" y="0"/>
-                      <a:ext cx="6990080" cy="2686050"/>
+                      <a:ext cx="2819400" cy="3095625"/>
                     </a:xfrm>
                     <a:prstGeom prst="rect">
                       <a:avLst/>
@@ -1244,323 +1169,664 @@
                 </pic:pic>
               </a:graphicData>
             </a:graphic>
-            <wp14:sizeRelH relativeFrom="page">
-              <wp14:pctWidth>0</wp14:pctWidth>
-            </wp14:sizeRelH>
-            <wp14:sizeRelV relativeFrom="page">
-              <wp14:pctHeight>0</wp14:pctHeight>
-            </wp14:sizeRelV>
-          </wp:anchor>
+          </wp:inline>
         </w:drawing>
-      </w:r>
-      <w:r>
-        <w:rPr>
-          <w:rFonts w:cstheme="minorHAnsi"/>
-        </w:rPr>
-        <w:t>We used k-means clustering to determine</w:t>
-      </w:r>
-      <w:r>
-        <w:rPr>
-          <w:rFonts w:cstheme="minorHAnsi"/>
-        </w:rPr>
-        <w:t xml:space="preserve"> sub-regional</w:t>
-      </w:r>
-      <w:r>
-        <w:rPr>
-          <w:rFonts w:cstheme="minorHAnsi"/>
-        </w:rPr>
-        <w:t xml:space="preserve"> </w:t>
-      </w:r>
-      <w:r>
-        <w:rPr>
-          <w:rFonts w:cstheme="minorHAnsi"/>
-        </w:rPr>
-        <w:t xml:space="preserve">flow-sensitive </w:t>
-      </w:r>
-      <w:r>
-        <w:rPr>
-          <w:rFonts w:cstheme="minorHAnsi"/>
-        </w:rPr>
-        <w:t xml:space="preserve">fish assemblages </w:t>
-      </w:r>
-      <w:r>
-        <w:rPr>
-          <w:rFonts w:cstheme="minorHAnsi"/>
-        </w:rPr>
-        <w:t>across the state.</w:t>
-      </w:r>
-      <w:r>
-        <w:rPr>
-          <w:rFonts w:cstheme="minorHAnsi"/>
-        </w:rPr>
-        <w:t xml:space="preserve"> </w:t>
-      </w:r>
-      <w:r>
-        <w:rPr>
-          <w:rFonts w:cstheme="minorHAnsi"/>
-        </w:rPr>
-        <w:t>We evalua</w:t>
-      </w:r>
-      <w:r>
-        <w:rPr>
-          <w:rFonts w:cstheme="minorHAnsi"/>
-        </w:rPr>
-        <w:t>ted a range of cluster sets (2-8 clusters) for each</w:t>
-      </w:r>
-      <w:r>
-        <w:rPr>
-          <w:rFonts w:cstheme="minorHAnsi"/>
-        </w:rPr>
-        <w:t xml:space="preserve"> of the four</w:t>
-      </w:r>
-      <w:r>
-        <w:rPr>
-          <w:rFonts w:cstheme="minorHAnsi"/>
-        </w:rPr>
-        <w:t xml:space="preserve"> region</w:t>
-      </w:r>
-      <w:r>
-        <w:rPr>
-          <w:rFonts w:cstheme="minorHAnsi"/>
-        </w:rPr>
-        <w:t>s</w:t>
-      </w:r>
-      <w:r>
-        <w:rPr>
-          <w:rFonts w:cstheme="minorHAnsi"/>
-        </w:rPr>
-        <w:t xml:space="preserve">, where each cluster set </w:t>
-      </w:r>
-      <w:r>
-        <w:rPr>
-          <w:rFonts w:cstheme="minorHAnsi"/>
-        </w:rPr>
-        <w:t>wa</w:t>
-      </w:r>
-      <w:r>
-        <w:rPr>
-          <w:rFonts w:cstheme="minorHAnsi"/>
-        </w:rPr>
-        <w:t>s</w:t>
-      </w:r>
-      <w:r>
-        <w:rPr>
-          <w:rFonts w:cstheme="minorHAnsi"/>
-        </w:rPr>
-        <w:t xml:space="preserve"> made up of </w:t>
-      </w:r>
-      <w:r>
-        <w:rPr>
-          <w:rFonts w:cstheme="minorHAnsi"/>
-        </w:rPr>
-        <w:t>a HUC12-scale species assemblage</w:t>
-      </w:r>
-      <w:r>
-        <w:rPr>
-          <w:rFonts w:cstheme="minorHAnsi"/>
-        </w:rPr>
-        <w:t xml:space="preserve"> (</w:t>
-      </w:r>
-      <w:r>
-        <w:rPr>
-          <w:rFonts w:cstheme="minorHAnsi"/>
-        </w:rPr>
-        <w:t>Figure 2</w:t>
-      </w:r>
-      <w:r>
-        <w:rPr>
-          <w:rFonts w:cstheme="minorHAnsi"/>
-        </w:rPr>
-        <w:t>)</w:t>
-      </w:r>
-      <w:r>
-        <w:rPr>
-          <w:rFonts w:cstheme="minorHAnsi"/>
-        </w:rPr>
-        <w:t xml:space="preserve">. </w:t>
-      </w:r>
-      <w:r>
-        <w:rPr>
-          <w:rFonts w:cstheme="minorHAnsi"/>
-        </w:rPr>
-        <w:t>UC Davis ecologists reviewed the cluster sets for each region and selected the set</w:t>
-      </w:r>
-      <w:r>
-        <w:rPr>
-          <w:rFonts w:cstheme="minorHAnsi"/>
-        </w:rPr>
-        <w:t xml:space="preserve"> (hereby referred to as a regional flow-sensitive fish assemblage)</w:t>
-      </w:r>
-      <w:r>
-        <w:rPr>
-          <w:rFonts w:cstheme="minorHAnsi"/>
-        </w:rPr>
-        <w:t xml:space="preserve"> based on groupings that were the most geographically-pertinent and ecologically</w:t>
-      </w:r>
-      <w:r>
-        <w:rPr>
-          <w:rFonts w:cstheme="minorHAnsi"/>
-        </w:rPr>
-        <w:t>-</w:t>
-      </w:r>
-      <w:r>
-        <w:rPr>
-          <w:rFonts w:cstheme="minorHAnsi"/>
-        </w:rPr>
-        <w:t xml:space="preserve"> relevant for management of environmental flows. </w:t>
       </w:r>
     </w:p>
     <w:p>
       <w:pPr>
-        <w:jc w:val="center"/>
-        <w:rPr>
-          <w:rFonts w:cstheme="minorHAnsi"/>
-        </w:rPr>
-      </w:pPr>
-      <w:r>
-        <w:rPr>
-          <w:rFonts w:cstheme="minorHAnsi"/>
-        </w:rPr>
-        <w:t>Figure 2</w:t>
-      </w:r>
-      <w:r>
-        <w:rPr>
-          <w:rFonts w:cstheme="minorHAnsi"/>
-        </w:rPr>
-        <w:t xml:space="preserve">. Hierarchy of units used in clustering analysis. </w:t>
-      </w:r>
+        <w:spacing w:after="0" w:line="240" w:lineRule="auto"/>
+      </w:pPr>
     </w:p>
     <w:p>
       <w:pPr>
-        <w:rPr>
-          <w:rFonts w:cstheme="minorHAnsi"/>
-        </w:rPr>
-      </w:pPr>
-      <w:r>
-        <w:rPr>
-          <w:rFonts w:cstheme="minorHAnsi"/>
-        </w:rPr>
-        <w:lastRenderedPageBreak/>
-        <w:t>The goal of this analysis is to provide a unit for management</w:t>
-      </w:r>
-      <w:r>
-        <w:rPr>
-          <w:rFonts w:cstheme="minorHAnsi"/>
-        </w:rPr>
-        <w:t xml:space="preserve"> of environmental flows</w:t>
-      </w:r>
-      <w:r>
-        <w:rPr>
-          <w:rFonts w:cstheme="minorHAnsi"/>
-        </w:rPr>
-        <w:t xml:space="preserve"> at an intermediate spatial scale, </w:t>
-      </w:r>
-      <w:r>
-        <w:rPr>
-          <w:rFonts w:cstheme="minorHAnsi"/>
-        </w:rPr>
-        <w:t xml:space="preserve">rather than a broad regional </w:t>
-      </w:r>
-      <w:r>
-        <w:rPr>
-          <w:rFonts w:cstheme="minorHAnsi"/>
-        </w:rPr>
-        <w:t>or a local</w:t>
-      </w:r>
-      <w:r>
-        <w:rPr>
-          <w:rFonts w:cstheme="minorHAnsi"/>
-        </w:rPr>
-        <w:t xml:space="preserve"> scale. Additionally, it</w:t>
-      </w:r>
-      <w:r>
-        <w:rPr>
-          <w:rFonts w:cstheme="minorHAnsi"/>
-        </w:rPr>
-        <w:t xml:space="preserve"> is important to note that the results of this analysis will be used to inform a community approach to flow management, and are not intended for managing individual species or ESUs.</w:t>
+        <w:spacing w:after="0"/>
+        <w:jc w:val="center"/>
+        <w:rPr>
+          <w:rFonts w:cstheme="minorHAnsi"/>
+        </w:rPr>
+      </w:pPr>
+      <w:r>
+        <w:rPr>
+          <w:rFonts w:cstheme="minorHAnsi"/>
+        </w:rPr>
+        <w:t>Figure 1.</w:t>
+      </w:r>
+      <w:r>
+        <w:rPr>
+          <w:rFonts w:cstheme="minorHAnsi"/>
+        </w:rPr>
+        <w:t xml:space="preserve"> Map of regions used for clustering analysis. Note, </w:t>
+      </w:r>
+      <w:r>
+        <w:rPr>
+          <w:rFonts w:cstheme="minorHAnsi"/>
+        </w:rPr>
+        <w:t>white</w:t>
+      </w:r>
+      <w:r>
+        <w:rPr>
+          <w:rFonts w:cstheme="minorHAnsi"/>
+        </w:rPr>
+        <w:t xml:space="preserve"> areas indicate areas excluded from our analysis. These areas either do not contain flow-sensitive species, or were manually excluded because they have unique management considerations and should be managed separately</w:t>
+      </w:r>
+      <w:r>
+        <w:rPr>
+          <w:rFonts w:cstheme="minorHAnsi"/>
+        </w:rPr>
+        <w:t xml:space="preserve"> (desert, San Francisco Bay, the Delta)</w:t>
+      </w:r>
+      <w:commentRangeEnd w:id="1"/>
+      <w:r>
+        <w:rPr>
+          <w:rStyle w:val="CommentReference"/>
+        </w:rPr>
+        <w:commentReference w:id="1"/>
+      </w:r>
+      <w:r>
+        <w:rPr>
+          <w:rFonts w:cstheme="minorHAnsi"/>
+        </w:rPr>
+        <w:t>.</w:t>
       </w:r>
     </w:p>
     <w:p>
       <w:pPr>
-        <w:pStyle w:val="Heading1"/>
-      </w:pPr>
-      <w:r>
-        <w:t>Results</w:t>
-      </w:r>
+        <w:rPr>
+          <w:rFonts w:cstheme="minorHAnsi"/>
+        </w:rPr>
+      </w:pPr>
     </w:p>
     <w:p>
-      <w:r>
-        <w:t>Explain what’s in fancy map</w:t>
+      <w:pPr>
+        <w:pStyle w:val="Heading2"/>
+        <w:rPr>
+          <w:rFonts w:asciiTheme="minorHAnsi" w:hAnsiTheme="minorHAnsi"/>
+        </w:rPr>
+      </w:pPr>
+      <w:r>
+        <w:t>Clustering Analysis</w:t>
       </w:r>
     </w:p>
     <w:p>
-      <w:r>
-        <w:t>Tables are in an appendix, describe what’s in them</w:t>
-      </w:r>
-      <w:r>
-        <w:t xml:space="preserve"> and how to interpret (count relative to region (ie. this species occurred in 6 out of 20 HUCs), dominant species are at the top of the table, proportion of current range </w:t>
-      </w:r>
-      <w:r>
-        <w:t xml:space="preserve">. no info in here about the abundance of a species </w:t>
+      <w:pPr>
+        <w:rPr>
+          <w:rFonts w:cstheme="minorHAnsi"/>
+        </w:rPr>
+      </w:pPr>
+      <w:r>
+        <w:rPr>
+          <w:rFonts w:cstheme="minorHAnsi"/>
+        </w:rPr>
+        <w:t>We used k-means clustering to determine</w:t>
+      </w:r>
+      <w:r>
+        <w:rPr>
+          <w:rFonts w:cstheme="minorHAnsi"/>
+        </w:rPr>
+        <w:t xml:space="preserve"> sub-regional</w:t>
+      </w:r>
+      <w:r>
+        <w:rPr>
+          <w:rFonts w:cstheme="minorHAnsi"/>
+        </w:rPr>
+        <w:t xml:space="preserve"> </w:t>
+      </w:r>
+      <w:r>
+        <w:rPr>
+          <w:rFonts w:cstheme="minorHAnsi"/>
+        </w:rPr>
+        <w:t xml:space="preserve">flow-sensitive </w:t>
+      </w:r>
+      <w:r>
+        <w:rPr>
+          <w:rFonts w:cstheme="minorHAnsi"/>
+        </w:rPr>
+        <w:t>fish assemb</w:t>
+      </w:r>
+      <w:r>
+        <w:rPr>
+          <w:rFonts w:cstheme="minorHAnsi"/>
+        </w:rPr>
+        <w:t xml:space="preserve">lages. </w:t>
+      </w:r>
+      <w:r>
+        <w:rPr>
+          <w:rFonts w:cstheme="minorHAnsi"/>
+        </w:rPr>
+        <w:t>We evalua</w:t>
+      </w:r>
+      <w:r>
+        <w:rPr>
+          <w:rFonts w:cstheme="minorHAnsi"/>
+        </w:rPr>
+        <w:t>ted a range of cluster sets (2-8 clusters) for each</w:t>
+      </w:r>
+      <w:r>
+        <w:rPr>
+          <w:rFonts w:cstheme="minorHAnsi"/>
+        </w:rPr>
+        <w:t xml:space="preserve"> of the four</w:t>
+      </w:r>
+      <w:r>
+        <w:rPr>
+          <w:rFonts w:cstheme="minorHAnsi"/>
+        </w:rPr>
+        <w:t xml:space="preserve"> region</w:t>
+      </w:r>
+      <w:r>
+        <w:rPr>
+          <w:rFonts w:cstheme="minorHAnsi"/>
+        </w:rPr>
+        <w:t>s</w:t>
+      </w:r>
+      <w:r>
+        <w:rPr>
+          <w:rFonts w:cstheme="minorHAnsi"/>
+        </w:rPr>
+        <w:t xml:space="preserve">, where each cluster set </w:t>
+      </w:r>
+      <w:r>
+        <w:rPr>
+          <w:rFonts w:cstheme="minorHAnsi"/>
+        </w:rPr>
+        <w:t>wa</w:t>
+      </w:r>
+      <w:r>
+        <w:rPr>
+          <w:rFonts w:cstheme="minorHAnsi"/>
+        </w:rPr>
+        <w:t>s</w:t>
+      </w:r>
+      <w:r>
+        <w:rPr>
+          <w:rFonts w:cstheme="minorHAnsi"/>
+        </w:rPr>
+        <w:t xml:space="preserve"> made up of </w:t>
+      </w:r>
+      <w:r>
+        <w:rPr>
+          <w:rFonts w:cstheme="minorHAnsi"/>
+        </w:rPr>
+        <w:t>a HUC12-scale species assemblage</w:t>
+      </w:r>
+      <w:r>
+        <w:rPr>
+          <w:rFonts w:cstheme="minorHAnsi"/>
+        </w:rPr>
+        <w:t xml:space="preserve"> (</w:t>
+      </w:r>
+      <w:r>
+        <w:rPr>
+          <w:rFonts w:cstheme="minorHAnsi"/>
+        </w:rPr>
+        <w:t>Figure 2</w:t>
+      </w:r>
+      <w:r>
+        <w:rPr>
+          <w:rFonts w:cstheme="minorHAnsi"/>
+        </w:rPr>
+        <w:t>)</w:t>
+      </w:r>
+      <w:r>
+        <w:rPr>
+          <w:rFonts w:cstheme="minorHAnsi"/>
+        </w:rPr>
+        <w:t xml:space="preserve">. </w:t>
+      </w:r>
+      <w:r>
+        <w:rPr>
+          <w:rFonts w:cstheme="minorHAnsi"/>
+        </w:rPr>
+        <w:t>UC Davis ecologists reviewed the cluster sets for each region and selected the set</w:t>
+      </w:r>
+      <w:r>
+        <w:rPr>
+          <w:rFonts w:cstheme="minorHAnsi"/>
+        </w:rPr>
+        <w:t xml:space="preserve"> </w:t>
+      </w:r>
+      <w:r>
+        <w:rPr>
+          <w:rFonts w:cstheme="minorHAnsi"/>
+        </w:rPr>
+        <w:t>based on groupings th</w:t>
+      </w:r>
+      <w:r>
+        <w:rPr>
+          <w:rFonts w:cstheme="minorHAnsi"/>
+        </w:rPr>
+        <w:t>at were the most geographically-</w:t>
+      </w:r>
+      <w:r>
+        <w:rPr>
+          <w:rFonts w:cstheme="minorHAnsi"/>
+        </w:rPr>
+        <w:t>pertinent and ecologically</w:t>
+      </w:r>
+      <w:r>
+        <w:rPr>
+          <w:rFonts w:cstheme="minorHAnsi"/>
+        </w:rPr>
+        <w:t>-</w:t>
+      </w:r>
+      <w:r>
+        <w:rPr>
+          <w:rFonts w:cstheme="minorHAnsi"/>
+        </w:rPr>
+        <w:t xml:space="preserve">relevant for management of environmental flows. </w:t>
       </w:r>
     </w:p>
     <w:p>
-      <w:r>
-        <w:t>Explain why we see groups with the same assemblages, include schematic of this</w:t>
+      <w:pPr>
+        <w:jc w:val="center"/>
+        <w:rPr>
+          <w:rFonts w:cstheme="minorHAnsi"/>
+        </w:rPr>
+      </w:pPr>
+      <w:r>
+        <w:rPr>
+          <w:rFonts w:cstheme="minorHAnsi"/>
+          <w:noProof/>
+        </w:rPr>
+        <w:lastRenderedPageBreak/>
+        <w:drawing>
+          <wp:inline distT="0" distB="0" distL="0" distR="0" wp14:anchorId="3115CDEC" wp14:editId="480F6E99">
+            <wp:extent cx="5943600" cy="2415123"/>
+            <wp:effectExtent l="0" t="0" r="0" b="4445"/>
+            <wp:docPr id="1" name="Picture 1"/>
+            <wp:cNvGraphicFramePr>
+              <a:graphicFrameLocks xmlns:a="http://schemas.openxmlformats.org/drawingml/2006/main" noChangeAspect="1"/>
+            </wp:cNvGraphicFramePr>
+            <a:graphic xmlns:a="http://schemas.openxmlformats.org/drawingml/2006/main">
+              <a:graphicData uri="http://schemas.openxmlformats.org/drawingml/2006/picture">
+                <pic:pic xmlns:pic="http://schemas.openxmlformats.org/drawingml/2006/picture">
+                  <pic:nvPicPr>
+                    <pic:cNvPr id="1" name="RegionSchematic.png"/>
+                    <pic:cNvPicPr/>
+                  </pic:nvPicPr>
+                  <pic:blipFill rotWithShape="1">
+                    <a:blip r:embed="rId9">
+                      <a:extLst>
+                        <a:ext uri="{28A0092B-C50C-407E-A947-70E740481C1C}">
+                          <a14:useLocalDpi xmlns:a14="http://schemas.microsoft.com/office/drawing/2010/main" val="0"/>
+                        </a:ext>
+                      </a:extLst>
+                    </a:blip>
+                    <a:srcRect r="5432"/>
+                    <a:stretch/>
+                  </pic:blipFill>
+                  <pic:spPr bwMode="auto">
+                    <a:xfrm>
+                      <a:off x="0" y="0"/>
+                      <a:ext cx="5943600" cy="2415123"/>
+                    </a:xfrm>
+                    <a:prstGeom prst="rect">
+                      <a:avLst/>
+                    </a:prstGeom>
+                    <a:ln>
+                      <a:noFill/>
+                    </a:ln>
+                    <a:extLst>
+                      <a:ext uri="{53640926-AAD7-44D8-BBD7-CCE9431645EC}">
+                        <a14:shadowObscured xmlns:a14="http://schemas.microsoft.com/office/drawing/2010/main"/>
+                      </a:ext>
+                    </a:extLst>
+                  </pic:spPr>
+                </pic:pic>
+              </a:graphicData>
+            </a:graphic>
+          </wp:inline>
+        </w:drawing>
+      </w:r>
+      <w:r>
+        <w:rPr>
+          <w:rFonts w:cstheme="minorHAnsi"/>
+        </w:rPr>
+        <w:t>Figure 2</w:t>
+      </w:r>
+      <w:r>
+        <w:rPr>
+          <w:rFonts w:cstheme="minorHAnsi"/>
+        </w:rPr>
+        <w:t xml:space="preserve">. Hierarchy of units used in clustering. </w:t>
       </w:r>
     </w:p>
     <w:p>
       <w:pPr>
-        <w:pStyle w:val="Heading1"/>
-        <w:rPr>
-          <w:rFonts w:asciiTheme="minorHAnsi" w:hAnsiTheme="minorHAnsi" w:cstheme="minorHAnsi"/>
-        </w:rPr>
-      </w:pPr>
-      <w:r>
-        <w:rPr>
-          <w:rFonts w:asciiTheme="minorHAnsi" w:hAnsiTheme="minorHAnsi" w:cstheme="minorHAnsi"/>
-        </w:rPr>
-        <w:t>Questions for Experts</w:t>
+        <w:rPr>
+          <w:rFonts w:cstheme="minorHAnsi"/>
+        </w:rPr>
+      </w:pPr>
+      <w:r>
+        <w:rPr>
+          <w:rFonts w:cstheme="minorHAnsi"/>
+        </w:rPr>
+        <w:t xml:space="preserve">The goal of this analysis is to provide a unit </w:t>
+      </w:r>
+      <w:r>
+        <w:rPr>
+          <w:rFonts w:cstheme="minorHAnsi"/>
+        </w:rPr>
+        <w:t>of</w:t>
+      </w:r>
+      <w:r>
+        <w:rPr>
+          <w:rFonts w:cstheme="minorHAnsi"/>
+        </w:rPr>
+        <w:t xml:space="preserve"> management</w:t>
+      </w:r>
+      <w:r>
+        <w:rPr>
+          <w:rFonts w:cstheme="minorHAnsi"/>
+        </w:rPr>
+        <w:t xml:space="preserve"> of environmental flows</w:t>
+      </w:r>
+      <w:r>
+        <w:rPr>
+          <w:rFonts w:cstheme="minorHAnsi"/>
+        </w:rPr>
+        <w:t xml:space="preserve"> at an intermediate spatial scale, </w:t>
+      </w:r>
+      <w:r>
+        <w:rPr>
+          <w:rFonts w:cstheme="minorHAnsi"/>
+        </w:rPr>
+        <w:t xml:space="preserve">rather than a broad regional </w:t>
+      </w:r>
+      <w:r>
+        <w:rPr>
+          <w:rFonts w:cstheme="minorHAnsi"/>
+        </w:rPr>
+        <w:t>or a local</w:t>
+      </w:r>
+      <w:r>
+        <w:rPr>
+          <w:rFonts w:cstheme="minorHAnsi"/>
+        </w:rPr>
+        <w:t xml:space="preserve"> scale. Additionally, it</w:t>
+      </w:r>
+      <w:r>
+        <w:rPr>
+          <w:rFonts w:cstheme="minorHAnsi"/>
+        </w:rPr>
+        <w:t xml:space="preserve"> is important to note that the results of this analysis will be used to inform a community approach to flow management, and are not intended for managing individual species or ESUs.</w:t>
       </w:r>
     </w:p>
     <w:p>
       <w:pPr>
+        <w:pStyle w:val="Heading1"/>
+      </w:pPr>
+      <w:r>
+        <w:t>Results</w:t>
+      </w:r>
+    </w:p>
+    <w:p>
+      <w:commentRangeStart w:id="2"/>
+      <w:r>
+        <w:t xml:space="preserve">The following web map displays the results of the clustering analysis. It includes the four broad geographic </w:t>
+      </w:r>
+      <w:r>
+        <w:t>regions,</w:t>
+      </w:r>
+      <w:r>
+        <w:rPr>
+          <w:color w:val="FF0000"/>
+        </w:rPr>
+        <w:t xml:space="preserve"> </w:t>
+      </w:r>
+      <w:r>
+        <w:t>the number of clusters within the region, and the HUC 12s within each cluster</w:t>
+      </w:r>
+      <w:commentRangeEnd w:id="2"/>
+      <w:r>
+        <w:rPr>
+          <w:rStyle w:val="CommentReference"/>
+        </w:rPr>
+        <w:commentReference w:id="2"/>
+      </w:r>
+      <w:r>
+        <w:t xml:space="preserve">.  </w:t>
+      </w:r>
+    </w:p>
+    <w:p>
+      <w:r>
+        <w:t>Appendix B includes tabular results of the data in</w:t>
+      </w:r>
+      <w:r>
+        <w:t>cluded in</w:t>
+      </w:r>
+      <w:r>
+        <w:t xml:space="preserve"> the web map. </w:t>
+      </w:r>
+      <w:r>
+        <w:t xml:space="preserve">For each region, results are displayed as </w:t>
+      </w:r>
+      <w:r>
+        <w:t>a table</w:t>
+      </w:r>
+      <w:r>
+        <w:t xml:space="preserve"> </w:t>
+      </w:r>
+      <w:r>
+        <w:t>of</w:t>
+      </w:r>
+      <w:r>
+        <w:t xml:space="preserve"> the species present within each sub-regional clu</w:t>
+      </w:r>
+      <w:r>
+        <w:t>ster</w:t>
+      </w:r>
+      <w:r>
+        <w:t xml:space="preserve"> (the flow-sensitive fish assemblage)</w:t>
+      </w:r>
+      <w:r>
+        <w:t>, listed from most dominant</w:t>
+      </w:r>
+      <w:r>
+        <w:t xml:space="preserve"> to least dominant. Note, dominance </w:t>
+      </w:r>
+      <w:r>
+        <w:t xml:space="preserve">here </w:t>
+      </w:r>
+      <w:r>
+        <w:t>does not imply abundance, this</w:t>
+      </w:r>
+      <w:r>
+        <w:t xml:space="preserve"> dominance count </w:t>
+      </w:r>
+      <w:r>
+        <w:t>only</w:t>
+      </w:r>
+      <w:r>
+        <w:t xml:space="preserve"> indicates the number of HUCs a given species is present in within a cluster. </w:t>
+      </w:r>
+      <w:commentRangeStart w:id="3"/>
+      <w:r>
+        <w:t xml:space="preserve">Each table </w:t>
+      </w:r>
+      <w:r>
+        <w:t>also includes information about the proportion of the total current range of the species</w:t>
+      </w:r>
+      <w:commentRangeEnd w:id="3"/>
+      <w:r>
+        <w:rPr>
+          <w:rStyle w:val="CommentReference"/>
+        </w:rPr>
+        <w:commentReference w:id="3"/>
+      </w:r>
+      <w:r>
+        <w:t xml:space="preserve"> that falls within that cluster.</w:t>
+      </w:r>
+    </w:p>
+    <w:p>
+      <w:r>
+        <w:t>Some</w:t>
+      </w:r>
+      <w:r>
+        <w:t xml:space="preserve"> clusters </w:t>
+      </w:r>
+      <w:r>
+        <w:t xml:space="preserve">have identical species </w:t>
+      </w:r>
+      <w:r>
+        <w:t>assemblages</w:t>
+      </w:r>
+      <w:r>
+        <w:t xml:space="preserve"> which is due to differences in species distributions across HUC 12s within each cluster</w:t>
+      </w:r>
+      <w:r>
+        <w:t>.</w:t>
+      </w:r>
+      <w:r>
+        <w:t xml:space="preserve"> </w:t>
+      </w:r>
+      <w:commentRangeStart w:id="4"/>
+      <w:r>
+        <w:t xml:space="preserve">See </w:t>
+      </w:r>
+      <w:r>
+        <w:t>figure 3</w:t>
+      </w:r>
+      <w:r>
+        <w:t xml:space="preserve"> below for visual representation. </w:t>
+      </w:r>
+      <w:commentRangeEnd w:id="4"/>
+      <w:r>
+        <w:rPr>
+          <w:rStyle w:val="CommentReference"/>
+        </w:rPr>
+        <w:commentReference w:id="4"/>
+      </w:r>
+    </w:p>
+    <w:p>
+      <w:pPr>
+        <w:pStyle w:val="Heading1"/>
+        <w:jc w:val="center"/>
+      </w:pPr>
+      <w:r>
+        <w:rPr>
+          <w:noProof/>
+        </w:rPr>
+        <w:lastRenderedPageBreak/>
+        <w:drawing>
+          <wp:inline distT="0" distB="0" distL="0" distR="0" wp14:anchorId="5CC9B9BB" wp14:editId="41E72E40">
+            <wp:extent cx="5177790" cy="3705225"/>
+            <wp:effectExtent l="0" t="0" r="0" b="9525"/>
+            <wp:docPr id="43" name="Picture 43"/>
+            <wp:cNvGraphicFramePr>
+              <a:graphicFrameLocks xmlns:a="http://schemas.openxmlformats.org/drawingml/2006/main" noChangeAspect="1"/>
+            </wp:cNvGraphicFramePr>
+            <a:graphic xmlns:a="http://schemas.openxmlformats.org/drawingml/2006/main">
+              <a:graphicData uri="http://schemas.openxmlformats.org/drawingml/2006/picture">
+                <pic:pic xmlns:pic="http://schemas.openxmlformats.org/drawingml/2006/picture">
+                  <pic:nvPicPr>
+                    <pic:cNvPr id="43" name="ClusterSchematic.png"/>
+                    <pic:cNvPicPr/>
+                  </pic:nvPicPr>
+                  <pic:blipFill>
+                    <a:blip r:embed="rId10">
+                      <a:extLst>
+                        <a:ext uri="{28A0092B-C50C-407E-A947-70E740481C1C}">
+                          <a14:useLocalDpi xmlns:a14="http://schemas.microsoft.com/office/drawing/2010/main" val="0"/>
+                        </a:ext>
+                      </a:extLst>
+                    </a:blip>
+                    <a:stretch>
+                      <a:fillRect/>
+                    </a:stretch>
+                  </pic:blipFill>
+                  <pic:spPr>
+                    <a:xfrm>
+                      <a:off x="0" y="0"/>
+                      <a:ext cx="5177790" cy="3705225"/>
+                    </a:xfrm>
+                    <a:prstGeom prst="rect">
+                      <a:avLst/>
+                    </a:prstGeom>
+                  </pic:spPr>
+                </pic:pic>
+              </a:graphicData>
+            </a:graphic>
+          </wp:inline>
+        </w:drawing>
+      </w:r>
+    </w:p>
+    <w:p>
+      <w:pPr>
+        <w:jc w:val="center"/>
+      </w:pPr>
+      <w:r>
+        <w:t>Figure 3. Fictional example of two cluste</w:t>
+      </w:r>
+      <w:r>
+        <w:t>rs with identical assemblages (Sucker, Riffle Sculpin, Coastal Roach, Speckled Dace</w:t>
+      </w:r>
+      <w:r>
+        <w:t xml:space="preserve">) that were broken up into different clusters. </w:t>
+      </w:r>
+    </w:p>
+    <w:p>
+      <w:pPr>
+        <w:jc w:val="center"/>
+      </w:pPr>
+    </w:p>
+    <w:p>
+      <w:pPr>
+        <w:pStyle w:val="Heading1"/>
+      </w:pPr>
+      <w:r>
+        <w:t>Questions for Experts</w:t>
+      </w:r>
+    </w:p>
+    <w:p>
+      <w:pPr>
         <w:spacing w:after="0"/>
-        <w:rPr>
-          <w:rFonts w:cstheme="minorHAnsi"/>
-        </w:rPr>
-      </w:pPr>
-      <w:r>
         <w:rPr>
           <w:rFonts w:cstheme="minorHAnsi"/>
           <w:color w:val="000000"/>
           <w:shd w:val="clear" w:color="auto" w:fill="FFFFFF"/>
         </w:rPr>
-        <w:t>Do</w:t>
-      </w:r>
+      </w:pPr>
       <w:r>
         <w:rPr>
           <w:rFonts w:cstheme="minorHAnsi"/>
           <w:color w:val="000000"/>
           <w:shd w:val="clear" w:color="auto" w:fill="FFFFFF"/>
         </w:rPr>
-        <w:t xml:space="preserve"> the fish species within these assemblages make sense from an ecological and management perspective and based on geographic boundaries </w:t>
-      </w:r>
-      <w:r>
+        <w:t xml:space="preserve">We would like your expertise in answering the questions below, and welcome other general comments on methodology or results of this analysis.  </w:t>
+      </w:r>
+    </w:p>
+    <w:p>
+      <w:pPr>
+        <w:spacing w:after="0"/>
         <w:rPr>
           <w:rFonts w:cstheme="minorHAnsi"/>
           <w:color w:val="000000"/>
           <w:shd w:val="clear" w:color="auto" w:fill="FFFFFF"/>
         </w:rPr>
-        <w:t>we have</w:t>
-      </w:r>
+      </w:pPr>
+    </w:p>
+    <w:p>
+      <w:pPr>
+        <w:pStyle w:val="ListParagraph"/>
+        <w:numPr>
+          <w:ilvl w:val="0"/>
+          <w:numId w:val="3"/>
+        </w:numPr>
+        <w:spacing w:after="0"/>
+        <w:rPr>
+          <w:rFonts w:cstheme="minorHAnsi"/>
+        </w:rPr>
+      </w:pPr>
+      <w:commentRangeStart w:id="5"/>
       <w:r>
         <w:rPr>
           <w:rFonts w:cstheme="minorHAnsi"/>
           <w:color w:val="000000"/>
           <w:shd w:val="clear" w:color="auto" w:fill="FFFFFF"/>
         </w:rPr>
-        <w:t xml:space="preserve"> established</w:t>
+        <w:t>Do</w:t>
       </w:r>
       <w:r>
         <w:rPr>
@@ -1568,24 +1834,119 @@
           <w:color w:val="000000"/>
           <w:shd w:val="clear" w:color="auto" w:fill="FFFFFF"/>
         </w:rPr>
-        <w:t>?</w:t>
-      </w:r>
-      <w:r>
-        <w:rPr>
-          <w:rFonts w:cstheme="minorHAnsi"/>
+        <w:t xml:space="preserve"> the </w:t>
+      </w:r>
+      <w:r>
+        <w:rPr>
+          <w:rFonts w:cstheme="minorHAnsi"/>
+          <w:b/>
           <w:color w:val="000000"/>
           <w:shd w:val="clear" w:color="auto" w:fill="FFFFFF"/>
         </w:rPr>
-        <w:t xml:space="preserve"> (ex. Klamath)</w:t>
+        <w:t xml:space="preserve">fish species </w:t>
+      </w:r>
+      <w:r>
+        <w:rPr>
+          <w:rFonts w:cstheme="minorHAnsi"/>
+          <w:color w:val="000000"/>
+          <w:shd w:val="clear" w:color="auto" w:fill="FFFFFF"/>
+        </w:rPr>
+        <w:t>within these assemblages</w:t>
+      </w:r>
+      <w:r>
+        <w:rPr>
+          <w:rFonts w:cstheme="minorHAnsi"/>
+          <w:color w:val="000000"/>
+          <w:shd w:val="clear" w:color="auto" w:fill="FFFFFF"/>
+        </w:rPr>
+        <w:t xml:space="preserve"> and </w:t>
+      </w:r>
+      <w:r>
+        <w:rPr>
+          <w:rFonts w:cstheme="minorHAnsi"/>
+          <w:b/>
+          <w:color w:val="000000"/>
+          <w:shd w:val="clear" w:color="auto" w:fill="FFFFFF"/>
+        </w:rPr>
+        <w:t>cluster boundaries</w:t>
+      </w:r>
+      <w:r>
+        <w:rPr>
+          <w:rFonts w:cstheme="minorHAnsi"/>
+          <w:color w:val="000000"/>
+          <w:shd w:val="clear" w:color="auto" w:fill="FFFFFF"/>
+        </w:rPr>
+        <w:t xml:space="preserve"> make sense from an ecological and management perspective</w:t>
+      </w:r>
+      <w:r>
+        <w:rPr>
+          <w:rFonts w:cstheme="minorHAnsi"/>
+          <w:color w:val="000000"/>
+          <w:shd w:val="clear" w:color="auto" w:fill="FFFFFF"/>
+        </w:rPr>
+        <w:t>?</w:t>
+      </w:r>
+      <w:r>
+        <w:rPr>
+          <w:rFonts w:cstheme="minorHAnsi"/>
+          <w:color w:val="000000"/>
+          <w:shd w:val="clear" w:color="auto" w:fill="FFFFFF"/>
+        </w:rPr>
+        <w:t xml:space="preserve"> For example, </w:t>
+      </w:r>
+      <w:r>
+        <w:rPr>
+          <w:rFonts w:cstheme="minorHAnsi"/>
+          <w:color w:val="000000"/>
+          <w:shd w:val="clear" w:color="auto" w:fill="FFFFFF"/>
+        </w:rPr>
+        <w:t>while the Klamath system may have unique management recommendations, clustering did not result in it being distinguished as its own cluster.</w:t>
       </w:r>
     </w:p>
     <w:p>
       <w:pPr>
+        <w:pStyle w:val="ListParagraph"/>
+        <w:numPr>
+          <w:ilvl w:val="0"/>
+          <w:numId w:val="3"/>
+        </w:numPr>
         <w:spacing w:after="0"/>
         <w:rPr>
           <w:rFonts w:cstheme="minorHAnsi"/>
         </w:rPr>
       </w:pPr>
+      <w:r>
+        <w:rPr>
+          <w:rFonts w:cstheme="minorHAnsi"/>
+          <w:color w:val="000000"/>
+          <w:shd w:val="clear" w:color="auto" w:fill="FFFFFF"/>
+        </w:rPr>
+        <w:t xml:space="preserve">Do the </w:t>
+      </w:r>
+      <w:r>
+        <w:rPr>
+          <w:rFonts w:cstheme="minorHAnsi"/>
+          <w:b/>
+          <w:color w:val="000000"/>
+          <w:shd w:val="clear" w:color="auto" w:fill="FFFFFF"/>
+        </w:rPr>
+        <w:t xml:space="preserve">number of clusters </w:t>
+      </w:r>
+      <w:r>
+        <w:rPr>
+          <w:rFonts w:cstheme="minorHAnsi"/>
+          <w:color w:val="000000"/>
+          <w:shd w:val="clear" w:color="auto" w:fill="FFFFFF"/>
+        </w:rPr>
+        <w:t>for each region make sense from a species and management perspective? Should there be more or less clusters in a given region?</w:t>
+      </w:r>
+      <w:commentRangeEnd w:id="5"/>
+      <w:r>
+        <w:rPr>
+          <w:rStyle w:val="CommentReference"/>
+        </w:rPr>
+        <w:commentReference w:id="5"/>
+      </w:r>
     </w:p>
     <w:p>
       <w:pPr>
@@ -1594,12 +1955,6 @@
           <w:rFonts w:cstheme="minorHAnsi"/>
         </w:rPr>
       </w:pPr>
-      <w:r>
-        <w:rPr>
-          <w:rFonts w:cstheme="minorHAnsi"/>
-        </w:rPr>
-        <w:t>-think of 2-3 more questions for everyone to answer</w:t>
-      </w:r>
     </w:p>
     <w:p>
       <w:pPr>
@@ -1608,6 +1963,50 @@
           <w:rFonts w:cstheme="minorHAnsi"/>
         </w:rPr>
       </w:pPr>
+      <w:r>
+        <w:rPr>
+          <w:rFonts w:cstheme="minorHAnsi"/>
+        </w:rPr>
+        <w:t xml:space="preserve">Please </w:t>
+      </w:r>
+      <w:r>
+        <w:rPr>
+          <w:rFonts w:cstheme="minorHAnsi"/>
+        </w:rPr>
+        <w:t xml:space="preserve">address the three questions above, and </w:t>
+      </w:r>
+      <w:r>
+        <w:rPr>
+          <w:rFonts w:cstheme="minorHAnsi"/>
+        </w:rPr>
+        <w:t xml:space="preserve">email your responses back to </w:t>
+      </w:r>
+      <w:r>
+        <w:rPr>
+          <w:rFonts w:cstheme="minorHAnsi"/>
+        </w:rPr>
+        <w:t>anobester@ucdavis.edu</w:t>
+      </w:r>
+      <w:r>
+        <w:rPr>
+          <w:rFonts w:cstheme="minorHAnsi"/>
+        </w:rPr>
+        <w:t xml:space="preserve"> by </w:t>
+      </w:r>
+      <w:commentRangeStart w:id="6"/>
+      <w:r>
+        <w:rPr>
+          <w:rFonts w:cstheme="minorHAnsi"/>
+        </w:rPr>
+        <w:t xml:space="preserve">XXX. </w:t>
+      </w:r>
+      <w:commentRangeEnd w:id="6"/>
+      <w:r>
+        <w:rPr>
+          <w:rStyle w:val="CommentReference"/>
+        </w:rPr>
+        <w:commentReference w:id="6"/>
+      </w:r>
     </w:p>
     <w:p>
       <w:pPr>
@@ -1616,32 +2015,26 @@
           <w:rFonts w:cstheme="minorHAnsi"/>
         </w:rPr>
       </w:pPr>
-      <w:r>
-        <w:rPr>
-          <w:rFonts w:cstheme="minorHAnsi"/>
-        </w:rPr>
-        <w:t xml:space="preserve">Please email your responses back to XX by XXX. </w:t>
-      </w:r>
     </w:p>
     <w:p>
       <w:pPr>
-        <w:spacing w:after="0"/>
-        <w:rPr>
-          <w:rFonts w:cstheme="minorHAnsi"/>
-        </w:rPr>
-      </w:pPr>
+        <w:rPr>
+          <w:rFonts w:asciiTheme="majorHAnsi" w:eastAsiaTheme="majorEastAsia" w:hAnsiTheme="majorHAnsi" w:cstheme="majorBidi"/>
+          <w:color w:val="2E74B5" w:themeColor="accent1" w:themeShade="BF"/>
+          <w:sz w:val="32"/>
+          <w:szCs w:val="32"/>
+        </w:rPr>
+      </w:pPr>
+      <w:r>
+        <w:br w:type="page"/>
+      </w:r>
     </w:p>
     <w:p>
       <w:pPr>
         <w:pStyle w:val="Heading1"/>
-        <w:rPr>
-          <w:rFonts w:asciiTheme="minorHAnsi" w:hAnsiTheme="minorHAnsi" w:cstheme="minorHAnsi"/>
-        </w:rPr>
-      </w:pPr>
-      <w:r>
-        <w:rPr>
-          <w:rFonts w:asciiTheme="minorHAnsi" w:hAnsiTheme="minorHAnsi" w:cstheme="minorHAnsi"/>
-        </w:rPr>
+      </w:pPr>
+      <w:r>
+        <w:lastRenderedPageBreak/>
         <w:t>References</w:t>
       </w:r>
     </w:p>
@@ -1720,7 +2113,18 @@
           <w:sz w:val="22"/>
           <w:szCs w:val="22"/>
         </w:rPr>
-        <w:t>management and analysis of aquatic species range data in California. Environmental Modelling and</w:t>
+        <w:t>management and analysis of aquatic species range data in California. Enviro</w:t>
+      </w:r>
+      <w:bookmarkStart w:id="7" w:name="_GoBack"/>
+      <w:bookmarkEnd w:id="7"/>
+      <w:r>
+        <w:rPr>
+          <w:rStyle w:val="fontstyle01"/>
+          <w:rFonts w:asciiTheme="minorHAnsi" w:hAnsiTheme="minorHAnsi" w:cstheme="minorHAnsi"/>
+          <w:sz w:val="22"/>
+          <w:szCs w:val="22"/>
+        </w:rPr>
+        <w:t>nmental Modelling and</w:t>
       </w:r>
       <w:r>
         <w:rPr>
@@ -1794,8 +2198,6 @@
       <w:r>
         <w:t xml:space="preserve">California native flow-sensitive species identified by Grantham et al 2014. </w:t>
       </w:r>
-      <w:bookmarkStart w:id="3" w:name="_GoBack"/>
-      <w:bookmarkEnd w:id="3"/>
     </w:p>
     <w:tbl>
       <w:tblPr>
@@ -5225,7 +5627,16 @@
                 <w:sz w:val="24"/>
                 <w:szCs w:val="24"/>
               </w:rPr>
-              <w:t>Salt Creek Or Cottonball Marsh Pupfish</w:t>
+              <w:t>Salt Creek o</w:t>
+            </w:r>
+            <w:r>
+              <w:rPr>
+                <w:rFonts w:eastAsia="Times New Roman" w:cstheme="minorHAnsi"/>
+                <w:color w:val="000000"/>
+                <w:sz w:val="24"/>
+                <w:szCs w:val="24"/>
+              </w:rPr>
+              <w:t>r Cottonball Marsh Pupfish</w:t>
             </w:r>
           </w:p>
         </w:tc>
@@ -6373,7 +6784,7 @@
       </w:r>
     </w:p>
   </w:comment>
-  <w:comment w:id="1" w:author="Alyssa N Obester" w:date="2018-09-21T11:28:00Z" w:initials="ANO">
+  <w:comment w:id="1" w:author="Alyssa N Obester" w:date="2018-09-26T09:05:00Z" w:initials="ANO">
     <w:p>
       <w:pPr>
         <w:pStyle w:val="CommentText"/>
@@ -6385,14 +6796,11 @@
         <w:annotationRef/>
       </w:r>
       <w:r>
-        <w:t>Need to add</w:t>
-      </w:r>
-      <w:r>
-        <w:t xml:space="preserve"> table of all flow sensitive species to end of doc</w:t>
+        <w:t>Update this to include fishless HUCs</w:t>
       </w:r>
     </w:p>
   </w:comment>
-  <w:comment w:id="2" w:author="Alyssa N Obester" w:date="2018-09-25T09:59:00Z" w:initials="ANO">
+  <w:comment w:id="2" w:author="Alyssa N Obester" w:date="2018-09-26T12:22:00Z" w:initials="ANO">
     <w:p>
       <w:pPr>
         <w:pStyle w:val="CommentText"/>
@@ -6404,7 +6812,80 @@
         <w:annotationRef/>
       </w:r>
       <w:r>
-        <w:t>Add map</w:t>
+        <w:t>Add more info about symbology/features here once the map is done</w:t>
+      </w:r>
+      <w:r>
+        <w:t>. Link to map</w:t>
+      </w:r>
+    </w:p>
+  </w:comment>
+  <w:comment w:id="3" w:author="Alyssa N Obester" w:date="2018-09-25T15:38:00Z" w:initials="ANO">
+    <w:p>
+      <w:pPr>
+        <w:pStyle w:val="CommentText"/>
+      </w:pPr>
+      <w:r>
+        <w:rPr>
+          <w:rStyle w:val="CommentReference"/>
+        </w:rPr>
+        <w:annotationRef/>
+      </w:r>
+      <w:r>
+        <w:t>Change this wording once we see how it’s set up in the table</w:t>
+      </w:r>
+    </w:p>
+  </w:comment>
+  <w:comment w:id="4" w:author="Alyssa N Obester" w:date="2018-09-26T14:33:00Z" w:initials="ANO">
+    <w:p>
+      <w:pPr>
+        <w:pStyle w:val="CommentText"/>
+      </w:pPr>
+      <w:r>
+        <w:rPr>
+          <w:rStyle w:val="CommentReference"/>
+        </w:rPr>
+        <w:annotationRef/>
+      </w:r>
+      <w:r>
+        <w:t>Can add real results</w:t>
+      </w:r>
+      <w:r>
+        <w:t xml:space="preserve"> (once we get them)</w:t>
+      </w:r>
+      <w:r>
+        <w:t xml:space="preserve"> to this graphic if the assemblages below are going to be bothersome</w:t>
+      </w:r>
+    </w:p>
+  </w:comment>
+  <w:comment w:id="5" w:author="Alyssa N Obester" w:date="2018-09-26T11:52:00Z" w:initials="ANO">
+    <w:p>
+      <w:pPr>
+        <w:pStyle w:val="CommentText"/>
+      </w:pPr>
+      <w:r>
+        <w:rPr>
+          <w:rStyle w:val="CommentReference"/>
+        </w:rPr>
+        <w:annotationRef/>
+      </w:r>
+      <w:r>
+        <w:t>Additional questions?</w:t>
+      </w:r>
+    </w:p>
+  </w:comment>
+  <w:comment w:id="6" w:author="Alyssa N Obester" w:date="2018-09-25T16:07:00Z" w:initials="ANO">
+    <w:p>
+      <w:pPr>
+        <w:pStyle w:val="CommentText"/>
+      </w:pPr>
+      <w:r>
+        <w:rPr>
+          <w:rStyle w:val="CommentReference"/>
+        </w:rPr>
+        <w:annotationRef/>
+      </w:r>
+      <w:r>
+        <w:t xml:space="preserve">Add date </w:t>
       </w:r>
     </w:p>
   </w:comment>
@@ -6414,14 +6895,104 @@
 <file path=word/commentsExtended.xml><?xml version="1.0" encoding="utf-8"?>
 <w15:commentsEx xmlns:wpc="http://schemas.microsoft.com/office/word/2010/wordprocessingCanvas" xmlns:cx="http://schemas.microsoft.com/office/drawing/2014/chartex" xmlns:mc="http://schemas.openxmlformats.org/markup-compatibility/2006" xmlns:o="urn:schemas-microsoft-com:office:office" xmlns:r="http://schemas.openxmlformats.org/officeDocument/2006/relationships" xmlns:m="http://schemas.openxmlformats.org/officeDocument/2006/math" xmlns:v="urn:schemas-microsoft-com:vml" xmlns:wp14="http://schemas.microsoft.com/office/word/2010/wordprocessingDrawing" xmlns:wp="http://schemas.openxmlformats.org/drawingml/2006/wordprocessingDrawing" xmlns:w10="urn:schemas-microsoft-com:office:word" xmlns:w="http://schemas.openxmlformats.org/wordprocessingml/2006/main" xmlns:w14="http://schemas.microsoft.com/office/word/2010/wordml" xmlns:w15="http://schemas.microsoft.com/office/word/2012/wordml" xmlns:w16se="http://schemas.microsoft.com/office/word/2015/wordml/symex" xmlns:wpg="http://schemas.microsoft.com/office/word/2010/wordprocessingGroup" xmlns:wpi="http://schemas.microsoft.com/office/word/2010/wordprocessingInk" xmlns:wne="http://schemas.microsoft.com/office/word/2006/wordml" xmlns:wps="http://schemas.microsoft.com/office/word/2010/wordprocessingShape" mc:Ignorable="w14 w15 w16se wp14">
   <w15:commentEx w15:paraId="420DE4C9" w15:done="0"/>
-  <w15:commentEx w15:paraId="6553D79B" w15:done="0"/>
-  <w15:commentEx w15:paraId="3613C4DE" w15:done="0"/>
+  <w15:commentEx w15:paraId="78D3B93B" w15:done="0"/>
+  <w15:commentEx w15:paraId="1D36A776" w15:done="0"/>
+  <w15:commentEx w15:paraId="26D8EE67" w15:done="0"/>
+  <w15:commentEx w15:paraId="0C6394BA" w15:done="0"/>
+  <w15:commentEx w15:paraId="5314FCC6" w15:done="0"/>
+  <w15:commentEx w15:paraId="551E013E" w15:done="0"/>
 </w15:commentsEx>
 </file>
 
 <file path=word/numbering.xml><?xml version="1.0" encoding="utf-8"?>
 <w:numbering xmlns:wpc="http://schemas.microsoft.com/office/word/2010/wordprocessingCanvas" xmlns:cx="http://schemas.microsoft.com/office/drawing/2014/chartex" xmlns:mc="http://schemas.openxmlformats.org/markup-compatibility/2006" xmlns:o="urn:schemas-microsoft-com:office:office" xmlns:r="http://schemas.openxmlformats.org/officeDocument/2006/relationships" xmlns:m="http://schemas.openxmlformats.org/officeDocument/2006/math" xmlns:v="urn:schemas-microsoft-com:vml" xmlns:wp14="http://schemas.microsoft.com/office/word/2010/wordprocessingDrawing" xmlns:wp="http://schemas.openxmlformats.org/drawingml/2006/wordprocessingDrawing" xmlns:w10="urn:schemas-microsoft-com:office:word" xmlns:w="http://schemas.openxmlformats.org/wordprocessingml/2006/main" xmlns:w14="http://schemas.microsoft.com/office/word/2010/wordml" xmlns:w15="http://schemas.microsoft.com/office/word/2012/wordml" xmlns:w16se="http://schemas.microsoft.com/office/word/2015/wordml/symex" xmlns:wpg="http://schemas.microsoft.com/office/word/2010/wordprocessingGroup" xmlns:wpi="http://schemas.microsoft.com/office/word/2010/wordprocessingInk" xmlns:wne="http://schemas.microsoft.com/office/word/2006/wordml" xmlns:wps="http://schemas.microsoft.com/office/word/2010/wordprocessingShape" mc:Ignorable="w14 w15 w16se wp14">
   <w:abstractNum w:abstractNumId="0" w15:restartNumberingAfterBreak="0">
+    <w:nsid w:val="0938580A"/>
+    <w:multiLevelType w:val="hybridMultilevel"/>
+    <w:tmpl w:val="8ABE183C"/>
+    <w:lvl w:ilvl="0" w:tplc="0409000F">
+      <w:start w:val="1"/>
+      <w:numFmt w:val="decimal"/>
+      <w:lvlText w:val="%1."/>
+      <w:lvlJc w:val="left"/>
+      <w:pPr>
+        <w:ind w:left="720" w:hanging="360"/>
+      </w:pPr>
+    </w:lvl>
+    <w:lvl w:ilvl="1" w:tplc="04090019" w:tentative="1">
+      <w:start w:val="1"/>
+      <w:numFmt w:val="lowerLetter"/>
+      <w:lvlText w:val="%2."/>
+      <w:lvlJc w:val="left"/>
+      <w:pPr>
+        <w:ind w:left="1440" w:hanging="360"/>
+      </w:pPr>
+    </w:lvl>
+    <w:lvl w:ilvl="2" w:tplc="0409001B" w:tentative="1">
+      <w:start w:val="1"/>
+      <w:numFmt w:val="lowerRoman"/>
+      <w:lvlText w:val="%3."/>
+      <w:lvlJc w:val="right"/>
+      <w:pPr>
+        <w:ind w:left="2160" w:hanging="180"/>
+      </w:pPr>
+    </w:lvl>
+    <w:lvl w:ilvl="3" w:tplc="0409000F" w:tentative="1">
+      <w:start w:val="1"/>
+      <w:numFmt w:val="decimal"/>
+      <w:lvlText w:val="%4."/>
+      <w:lvlJc w:val="left"/>
+      <w:pPr>
+        <w:ind w:left="2880" w:hanging="360"/>
+      </w:pPr>
+    </w:lvl>
+    <w:lvl w:ilvl="4" w:tplc="04090019" w:tentative="1">
+      <w:start w:val="1"/>
+      <w:numFmt w:val="lowerLetter"/>
+      <w:lvlText w:val="%5."/>
+      <w:lvlJc w:val="left"/>
+      <w:pPr>
+        <w:ind w:left="3600" w:hanging="360"/>
+      </w:pPr>
+    </w:lvl>
+    <w:lvl w:ilvl="5" w:tplc="0409001B" w:tentative="1">
+      <w:start w:val="1"/>
+      <w:numFmt w:val="lowerRoman"/>
+      <w:lvlText w:val="%6."/>
+      <w:lvlJc w:val="right"/>
+      <w:pPr>
+        <w:ind w:left="4320" w:hanging="180"/>
+      </w:pPr>
+    </w:lvl>
+    <w:lvl w:ilvl="6" w:tplc="0409000F" w:tentative="1">
+      <w:start w:val="1"/>
+      <w:numFmt w:val="decimal"/>
+      <w:lvlText w:val="%7."/>
+      <w:lvlJc w:val="left"/>
+      <w:pPr>
+        <w:ind w:left="5040" w:hanging="360"/>
+      </w:pPr>
+    </w:lvl>
+    <w:lvl w:ilvl="7" w:tplc="04090019" w:tentative="1">
+      <w:start w:val="1"/>
+      <w:numFmt w:val="lowerLetter"/>
+      <w:lvlText w:val="%8."/>
+      <w:lvlJc w:val="left"/>
+      <w:pPr>
+        <w:ind w:left="5760" w:hanging="360"/>
+      </w:pPr>
+    </w:lvl>
+    <w:lvl w:ilvl="8" w:tplc="0409001B" w:tentative="1">
+      <w:start w:val="1"/>
+      <w:numFmt w:val="lowerRoman"/>
+      <w:lvlText w:val="%9."/>
+      <w:lvlJc w:val="right"/>
+      <w:pPr>
+        <w:ind w:left="6480" w:hanging="180"/>
+      </w:pPr>
+    </w:lvl>
+  </w:abstractNum>
+  <w:abstractNum w:abstractNumId="1" w15:restartNumberingAfterBreak="0">
     <w:nsid w:val="1724760F"/>
     <w:multiLevelType w:val="hybridMultilevel"/>
     <w:tmpl w:val="C750D71C"/>
@@ -6534,7 +7105,7 @@
       </w:rPr>
     </w:lvl>
   </w:abstractNum>
-  <w:abstractNum w:abstractNumId="1" w15:restartNumberingAfterBreak="0">
+  <w:abstractNum w:abstractNumId="2" w15:restartNumberingAfterBreak="0">
     <w:nsid w:val="733342B7"/>
     <w:multiLevelType w:val="hybridMultilevel"/>
     <w:tmpl w:val="7694A6DE"/>
@@ -6621,9 +7192,12 @@
     </w:lvl>
   </w:abstractNum>
   <w:num w:numId="1">
+    <w:abstractNumId w:val="2"/>
+  </w:num>
+  <w:num w:numId="2">
     <w:abstractNumId w:val="1"/>
   </w:num>
-  <w:num w:numId="2">
+  <w:num w:numId="3">
     <w:abstractNumId w:val="0"/>
   </w:num>
 </w:numbering>
@@ -7143,7 +7717,6 @@
     <w:name w:val="Hyperlink"/>
     <w:basedOn w:val="DefaultParagraphFont"/>
     <w:uiPriority w:val="99"/>
-    <w:semiHidden/>
     <w:unhideWhenUsed/>
     <w:rsid w:val="0037390B"/>
     <w:rPr>
@@ -7466,6 +8039,25 @@
       </w:rPr>
     </w:tblStylePr>
   </w:style>
+  <w:style w:type="table" w:styleId="TableGrid">
+    <w:name w:val="Table Grid"/>
+    <w:basedOn w:val="TableNormal"/>
+    <w:uiPriority w:val="39"/>
+    <w:rsid w:val="000835A2"/>
+    <w:pPr>
+      <w:spacing w:after="0" w:line="240" w:lineRule="auto"/>
+    </w:pPr>
+    <w:tblPr>
+      <w:tblBorders>
+        <w:top w:val="single" w:sz="4" w:space="0" w:color="auto"/>
+        <w:left w:val="single" w:sz="4" w:space="0" w:color="auto"/>
+        <w:bottom w:val="single" w:sz="4" w:space="0" w:color="auto"/>
+        <w:right w:val="single" w:sz="4" w:space="0" w:color="auto"/>
+        <w:insideH w:val="single" w:sz="4" w:space="0" w:color="auto"/>
+        <w:insideV w:val="single" w:sz="4" w:space="0" w:color="auto"/>
+      </w:tblBorders>
+    </w:tblPr>
+  </w:style>
 </w:styles>
 </file>
 

</xml_diff>